<commit_message>
Update algorithm and flowchart.docx
</commit_message>
<xml_diff>
--- a/algorithm and flowchart.docx
+++ b/algorithm and flowchart.docx
@@ -200,15 +200,13 @@
         </w:rPr>
         <w:t xml:space="preserve">f false check </w:t>
       </w:r>
-      <w:proofErr w:type="gramStart"/>
-      <w:r>
-        <w:rPr>
-          <w:sz w:val="32"/>
-          <w:szCs w:val="32"/>
-        </w:rPr>
-        <w:t>if(</w:t>
-      </w:r>
-      <w:proofErr w:type="gramEnd"/>
+      <w:r>
+        <w:rPr>
+          <w:sz w:val="32"/>
+          <w:szCs w:val="32"/>
+        </w:rPr>
+        <w:t>if (</w:t>
+      </w:r>
       <w:r>
         <w:rPr>
           <w:sz w:val="32"/>
@@ -277,21 +275,26 @@
         </w:rPr>
         <w:t xml:space="preserve">If </w:t>
       </w:r>
-      <w:proofErr w:type="gramStart"/>
-      <w:r>
-        <w:rPr>
-          <w:sz w:val="32"/>
-          <w:szCs w:val="32"/>
-        </w:rPr>
-        <w:t>false</w:t>
-      </w:r>
-      <w:proofErr w:type="gramEnd"/>
-      <w:r>
-        <w:rPr>
-          <w:sz w:val="32"/>
-          <w:szCs w:val="32"/>
-        </w:rPr>
-        <w:t xml:space="preserve"> print C</w:t>
+      <w:r>
+        <w:rPr>
+          <w:sz w:val="32"/>
+          <w:szCs w:val="32"/>
+        </w:rPr>
+        <w:t>false,</w:t>
+      </w:r>
+      <w:r>
+        <w:rPr>
+          <w:sz w:val="32"/>
+          <w:szCs w:val="32"/>
+        </w:rPr>
+        <w:t xml:space="preserve"> print </w:t>
+      </w:r>
+      <w:r>
+        <w:rPr>
+          <w:sz w:val="32"/>
+          <w:szCs w:val="32"/>
+        </w:rPr>
+        <w:t>C.</w:t>
       </w:r>
     </w:p>
     <w:p>

</xml_diff>